<commit_message>
Analisis FODA y acta f011
</commit_message>
<xml_diff>
--- a/Documentacion y planificacion/Reuniones formales/F[011] 5-8/F[011] 05-8.docx
+++ b/Documentacion y planificacion/Reuniones formales/F[011] 5-8/F[011] 05-8.docx
@@ -1224,44 +1224,131 @@
         <w:pStyle w:val="Prrafodelista"/>
         <w:numPr>
           <w:ilvl w:val="0"/>
-          <w:numId w:val="6"/>
+          <w:numId w:val="9"/>
         </w:numPr>
-        <w:spacing w:line="240" w:lineRule="auto"/>
-        <w:rPr>
-          <w:rFonts w:ascii="Times New Roman" w:hAnsi="Times New Roman" w:cs="Times New Roman"/>
+        <w:rPr>
+          <w:rFonts w:ascii="Open Sans" w:hAnsi="Open Sans" w:cs="Open Sans"/>
           <w:sz w:val="24"/>
-        </w:rPr>
-      </w:pPr>
-    </w:p>
-    <w:p>
-      <w:pPr>
-        <w:pStyle w:val="Prrafodelista"/>
-        <w:spacing w:line="240" w:lineRule="auto"/>
-        <w:ind w:left="785"/>
-        <w:rPr>
-          <w:rFonts w:ascii="Times New Roman" w:hAnsi="Times New Roman" w:cs="Times New Roman"/>
+          <w:szCs w:val="40"/>
+        </w:rPr>
+      </w:pPr>
+      <w:r>
+        <w:rPr>
+          <w:rFonts w:ascii="Open Sans" w:hAnsi="Open Sans" w:cs="Open Sans"/>
           <w:sz w:val="24"/>
-        </w:rPr>
-      </w:pPr>
+          <w:szCs w:val="40"/>
+        </w:rPr>
+        <w:t xml:space="preserve">Revisar tareas hechas </w:t>
+      </w:r>
     </w:p>
     <w:p>
       <w:pPr>
         <w:pStyle w:val="Prrafodelista"/>
         <w:numPr>
           <w:ilvl w:val="0"/>
-          <w:numId w:val="6"/>
+          <w:numId w:val="9"/>
         </w:numPr>
-        <w:spacing w:line="240" w:lineRule="auto"/>
-        <w:rPr>
+        <w:rPr>
+          <w:rFonts w:ascii="Open Sans" w:hAnsi="Open Sans" w:cs="Open Sans"/>
           <w:sz w:val="24"/>
-        </w:rPr>
-      </w:pPr>
-      <w:r>
-        <w:rPr>
+          <w:szCs w:val="40"/>
+        </w:rPr>
+      </w:pPr>
+      <w:r>
+        <w:rPr>
+          <w:rFonts w:ascii="Open Sans" w:hAnsi="Open Sans" w:cs="Open Sans"/>
           <w:sz w:val="24"/>
-          <w:szCs w:val="24"/>
-        </w:rPr>
-        <w:t>Concluimos el trabajo de formación empresarial</w:t>
+          <w:szCs w:val="40"/>
+        </w:rPr>
+        <w:t>Definir métodos de respaldos</w:t>
+      </w:r>
+    </w:p>
+    <w:p>
+      <w:pPr>
+        <w:pStyle w:val="Prrafodelista"/>
+        <w:numPr>
+          <w:ilvl w:val="0"/>
+          <w:numId w:val="9"/>
+        </w:numPr>
+        <w:rPr>
+          <w:rFonts w:ascii="Open Sans" w:hAnsi="Open Sans" w:cs="Open Sans"/>
+          <w:sz w:val="24"/>
+          <w:szCs w:val="40"/>
+        </w:rPr>
+      </w:pPr>
+      <w:r>
+        <w:rPr>
+          <w:rFonts w:ascii="Open Sans" w:hAnsi="Open Sans" w:cs="Open Sans"/>
+          <w:sz w:val="24"/>
+          <w:szCs w:val="40"/>
+        </w:rPr>
+        <w:t xml:space="preserve">Definir funcionalidades del Shell script de logs y centro de cómputos </w:t>
+      </w:r>
+    </w:p>
+    <w:p>
+      <w:pPr>
+        <w:pStyle w:val="Prrafodelista"/>
+        <w:numPr>
+          <w:ilvl w:val="0"/>
+          <w:numId w:val="9"/>
+        </w:numPr>
+        <w:rPr>
+          <w:rFonts w:ascii="Open Sans" w:hAnsi="Open Sans" w:cs="Open Sans"/>
+          <w:sz w:val="24"/>
+          <w:szCs w:val="40"/>
+        </w:rPr>
+      </w:pPr>
+      <w:r>
+        <w:rPr>
+          <w:rFonts w:ascii="Open Sans" w:hAnsi="Open Sans" w:cs="Open Sans"/>
+          <w:sz w:val="24"/>
+          <w:szCs w:val="40"/>
+        </w:rPr>
+        <w:t>Discutir creación del documento de justificaciones del MER.</w:t>
+      </w:r>
+    </w:p>
+    <w:p>
+      <w:pPr>
+        <w:pStyle w:val="Prrafodelista"/>
+        <w:numPr>
+          <w:ilvl w:val="0"/>
+          <w:numId w:val="9"/>
+        </w:numPr>
+        <w:rPr>
+          <w:rFonts w:ascii="Open Sans" w:hAnsi="Open Sans" w:cs="Open Sans"/>
+          <w:sz w:val="24"/>
+          <w:szCs w:val="40"/>
+        </w:rPr>
+      </w:pPr>
+      <w:r>
+        <w:rPr>
+          <w:rFonts w:ascii="Open Sans" w:hAnsi="Open Sans" w:cs="Open Sans"/>
+          <w:sz w:val="24"/>
+          <w:szCs w:val="40"/>
+        </w:rPr>
+        <w:t xml:space="preserve">Analizar cuáles son los beneficios, desventajas, oportunidades y amenazas para el comienzo del FODA </w:t>
+      </w:r>
+    </w:p>
+    <w:p>
+      <w:pPr>
+        <w:pStyle w:val="Prrafodelista"/>
+        <w:numPr>
+          <w:ilvl w:val="0"/>
+          <w:numId w:val="9"/>
+        </w:numPr>
+        <w:rPr>
+          <w:rFonts w:ascii="Open Sans" w:hAnsi="Open Sans" w:cs="Open Sans"/>
+          <w:sz w:val="24"/>
+          <w:szCs w:val="40"/>
+        </w:rPr>
+      </w:pPr>
+      <w:r>
+        <w:rPr>
+          <w:rFonts w:ascii="Open Sans" w:hAnsi="Open Sans" w:cs="Open Sans"/>
+          <w:sz w:val="24"/>
+          <w:szCs w:val="40"/>
+        </w:rPr>
+        <w:t>Analizar posibles planes de contingencia</w:t>
       </w:r>
     </w:p>
     <w:p>
@@ -1366,63 +1453,77 @@
           <w:rFonts w:ascii="Times New Roman" w:hAnsi="Times New Roman" w:cs="Times New Roman"/>
           <w:lang w:eastAsia="es-UY"/>
         </w:rPr>
-        <w:t xml:space="preserve">Se modifico el presupuesto de </w:t>
-      </w:r>
-      <w:r>
-        <w:rPr>
-          <w:rFonts w:ascii="Times New Roman" w:hAnsi="Times New Roman" w:cs="Times New Roman"/>
-          <w:lang w:eastAsia="es-UY"/>
-        </w:rPr>
-        <w:t>tal forma</w:t>
-      </w:r>
-      <w:r>
-        <w:rPr>
-          <w:rFonts w:ascii="Times New Roman" w:hAnsi="Times New Roman" w:cs="Times New Roman"/>
-          <w:lang w:eastAsia="es-UY"/>
-        </w:rPr>
-        <w:t xml:space="preserve"> que el presupuesto económico tiene un disco 12 TB, el recomendado y </w:t>
-      </w:r>
-      <w:r>
-        <w:rPr>
-          <w:rFonts w:ascii="Times New Roman" w:hAnsi="Times New Roman" w:cs="Times New Roman"/>
-          <w:lang w:eastAsia="es-UY"/>
-        </w:rPr>
-        <w:t>premium</w:t>
-      </w:r>
-      <w:r>
-        <w:rPr>
-          <w:rFonts w:ascii="Times New Roman" w:hAnsi="Times New Roman" w:cs="Times New Roman"/>
-          <w:lang w:eastAsia="es-UY"/>
-        </w:rPr>
-        <w:t xml:space="preserve"> 3 discos de 12 TB con RAID 5. Y El </w:t>
-      </w:r>
-      <w:r>
-        <w:rPr>
-          <w:rFonts w:ascii="Times New Roman" w:hAnsi="Times New Roman" w:cs="Times New Roman"/>
-          <w:lang w:eastAsia="es-UY"/>
-        </w:rPr>
-        <w:t>premium</w:t>
-      </w:r>
-      <w:r>
-        <w:rPr>
-          <w:rFonts w:ascii="Times New Roman" w:hAnsi="Times New Roman" w:cs="Times New Roman"/>
-          <w:lang w:eastAsia="es-UY"/>
-        </w:rPr>
-        <w:t xml:space="preserve"> tiene </w:t>
-      </w:r>
-      <w:r>
-        <w:rPr>
-          <w:rFonts w:ascii="Times New Roman" w:hAnsi="Times New Roman" w:cs="Times New Roman"/>
-          <w:lang w:eastAsia="es-UY"/>
-        </w:rPr>
-        <w:t>respaldo</w:t>
-      </w:r>
-      <w:r>
-        <w:rPr>
-          <w:rFonts w:ascii="Times New Roman" w:hAnsi="Times New Roman" w:cs="Times New Roman"/>
-          <w:lang w:eastAsia="es-UY"/>
-        </w:rPr>
-        <w:t xml:space="preserve"> en Data center con los mismos discos de respaldo </w:t>
+        <w:t>En un inicio se discutió que tipo de respaldo a usar para el S.O</w:t>
+      </w:r>
+      <w:r>
+        <w:rPr>
+          <w:rFonts w:ascii="Times New Roman" w:hAnsi="Times New Roman" w:cs="Times New Roman"/>
+          <w:lang w:eastAsia="es-UY"/>
+        </w:rPr>
+        <w:t>, en base a los datos que se van a manejar en el sistema,</w:t>
+      </w:r>
+      <w:r>
+        <w:rPr>
+          <w:rFonts w:ascii="Times New Roman" w:hAnsi="Times New Roman" w:cs="Times New Roman"/>
+          <w:lang w:eastAsia="es-UY"/>
+        </w:rPr>
+        <w:t xml:space="preserve"> y se decidió utilizar un tipo de respaldo</w:t>
+      </w:r>
+      <w:r>
+        <w:rPr>
+          <w:rFonts w:ascii="Times New Roman" w:hAnsi="Times New Roman" w:cs="Times New Roman"/>
+          <w:lang w:eastAsia="es-UY"/>
+        </w:rPr>
+        <w:t xml:space="preserve"> incremental diariamente,</w:t>
+      </w:r>
+      <w:r>
+        <w:rPr>
+          <w:rFonts w:ascii="Times New Roman" w:hAnsi="Times New Roman" w:cs="Times New Roman"/>
+          <w:lang w:eastAsia="es-UY"/>
+        </w:rPr>
+        <w:t xml:space="preserve"> </w:t>
+      </w:r>
+      <w:r>
+        <w:rPr>
+          <w:rFonts w:ascii="Times New Roman" w:hAnsi="Times New Roman" w:cs="Times New Roman"/>
+          <w:lang w:eastAsia="es-UY"/>
+        </w:rPr>
+        <w:t xml:space="preserve">diferencial en un periodo de 3 </w:t>
+      </w:r>
+      <w:r>
+        <w:rPr>
+          <w:rFonts w:ascii="Times New Roman" w:hAnsi="Times New Roman" w:cs="Times New Roman"/>
+          <w:lang w:eastAsia="es-UY"/>
+        </w:rPr>
+        <w:t>días</w:t>
+      </w:r>
+      <w:r>
+        <w:rPr>
+          <w:rFonts w:ascii="Times New Roman" w:hAnsi="Times New Roman" w:cs="Times New Roman"/>
+          <w:lang w:eastAsia="es-UY"/>
+        </w:rPr>
+        <w:t>, y uno total</w:t>
+      </w:r>
+      <w:r>
+        <w:rPr>
+          <w:rFonts w:ascii="Times New Roman" w:hAnsi="Times New Roman" w:cs="Times New Roman"/>
+          <w:lang w:eastAsia="es-UY"/>
+        </w:rPr>
+        <w:t xml:space="preserve"> en un periodo de </w:t>
+      </w:r>
+      <w:r>
+        <w:rPr>
+          <w:rFonts w:ascii="Times New Roman" w:hAnsi="Times New Roman" w:cs="Times New Roman"/>
+          <w:lang w:eastAsia="es-UY"/>
+        </w:rPr>
+        <w:t>2 semanas</w:t>
+      </w:r>
+      <w:r>
+        <w:rPr>
+          <w:rFonts w:ascii="Times New Roman" w:hAnsi="Times New Roman" w:cs="Times New Roman"/>
+          <w:lang w:eastAsia="es-UY"/>
+        </w:rPr>
+        <w:t>.</w:t>
       </w:r>
     </w:p>
     <w:p>
@@ -1437,83 +1538,6 @@
           <w:lang w:eastAsia="es-UY"/>
         </w:rPr>
       </w:pPr>
-      <w:r>
-        <w:rPr>
-          <w:rFonts w:ascii="Times New Roman" w:hAnsi="Times New Roman" w:cs="Times New Roman"/>
-          <w:lang w:eastAsia="es-UY"/>
-        </w:rPr>
-        <w:t>En un inicio se discutió que tipo de respaldo a usar para el S.O</w:t>
-      </w:r>
-      <w:r>
-        <w:rPr>
-          <w:rFonts w:ascii="Times New Roman" w:hAnsi="Times New Roman" w:cs="Times New Roman"/>
-          <w:lang w:eastAsia="es-UY"/>
-        </w:rPr>
-        <w:t>, en base a los datos que se van a manejar en el sistema,</w:t>
-      </w:r>
-      <w:r>
-        <w:rPr>
-          <w:rFonts w:ascii="Times New Roman" w:hAnsi="Times New Roman" w:cs="Times New Roman"/>
-          <w:lang w:eastAsia="es-UY"/>
-        </w:rPr>
-        <w:t xml:space="preserve"> y se decidió utilizar un tipo de respaldo</w:t>
-      </w:r>
-      <w:r>
-        <w:rPr>
-          <w:rFonts w:ascii="Times New Roman" w:hAnsi="Times New Roman" w:cs="Times New Roman"/>
-          <w:lang w:eastAsia="es-UY"/>
-        </w:rPr>
-        <w:t xml:space="preserve"> incremental diariamente,</w:t>
-      </w:r>
-      <w:r>
-        <w:rPr>
-          <w:rFonts w:ascii="Times New Roman" w:hAnsi="Times New Roman" w:cs="Times New Roman"/>
-          <w:lang w:eastAsia="es-UY"/>
-        </w:rPr>
-        <w:t xml:space="preserve"> </w:t>
-      </w:r>
-      <w:r>
-        <w:rPr>
-          <w:rFonts w:ascii="Times New Roman" w:hAnsi="Times New Roman" w:cs="Times New Roman"/>
-          <w:lang w:eastAsia="es-UY"/>
-        </w:rPr>
-        <w:t xml:space="preserve">diferencial en un periodo de 3 </w:t>
-      </w:r>
-      <w:r>
-        <w:rPr>
-          <w:rFonts w:ascii="Times New Roman" w:hAnsi="Times New Roman" w:cs="Times New Roman"/>
-          <w:lang w:eastAsia="es-UY"/>
-        </w:rPr>
-        <w:t>días</w:t>
-      </w:r>
-      <w:r>
-        <w:rPr>
-          <w:rFonts w:ascii="Times New Roman" w:hAnsi="Times New Roman" w:cs="Times New Roman"/>
-          <w:lang w:eastAsia="es-UY"/>
-        </w:rPr>
-        <w:t>, y uno total</w:t>
-      </w:r>
-      <w:r>
-        <w:rPr>
-          <w:rFonts w:ascii="Times New Roman" w:hAnsi="Times New Roman" w:cs="Times New Roman"/>
-          <w:lang w:eastAsia="es-UY"/>
-        </w:rPr>
-        <w:t xml:space="preserve"> en un periodo de </w:t>
-      </w:r>
-      <w:r>
-        <w:rPr>
-          <w:rFonts w:ascii="Times New Roman" w:hAnsi="Times New Roman" w:cs="Times New Roman"/>
-          <w:lang w:eastAsia="es-UY"/>
-        </w:rPr>
-        <w:t>2 semanas</w:t>
-      </w:r>
-      <w:r>
-        <w:rPr>
-          <w:rFonts w:ascii="Times New Roman" w:hAnsi="Times New Roman" w:cs="Times New Roman"/>
-          <w:lang w:eastAsia="es-UY"/>
-        </w:rPr>
-        <w:t>.</w:t>
-      </w:r>
     </w:p>
     <w:p>
       <w:pPr>
@@ -1534,6 +1558,151 @@
         </w:rPr>
         <w:t>Se especificaron los mecanismos de respaldo, por dudas consultar actividad SO02008</w:t>
       </w:r>
+    </w:p>
+    <w:p>
+      <w:pPr>
+        <w:tabs>
+          <w:tab w:val="left" w:pos="5325"/>
+        </w:tabs>
+        <w:spacing w:after="0"/>
+        <w:jc w:val="both"/>
+        <w:rPr>
+          <w:rFonts w:ascii="Times New Roman" w:hAnsi="Times New Roman" w:cs="Times New Roman"/>
+          <w:lang w:eastAsia="es-UY"/>
+        </w:rPr>
+      </w:pPr>
+    </w:p>
+    <w:p>
+      <w:pPr>
+        <w:tabs>
+          <w:tab w:val="left" w:pos="5325"/>
+        </w:tabs>
+        <w:spacing w:after="0"/>
+        <w:jc w:val="both"/>
+        <w:rPr>
+          <w:rFonts w:ascii="Times New Roman" w:hAnsi="Times New Roman" w:cs="Times New Roman"/>
+          <w:lang w:eastAsia="es-UY"/>
+        </w:rPr>
+      </w:pPr>
+      <w:r>
+        <w:rPr>
+          <w:rFonts w:ascii="Times New Roman" w:hAnsi="Times New Roman" w:cs="Times New Roman"/>
+          <w:lang w:eastAsia="es-UY"/>
+        </w:rPr>
+        <w:t>Se modifico el presupuesto de tal forma que el presupuesto económico tiene un disco 12 TB, el recomendado y premium 3 discos de 12 TB con RAID 5. Y El premium tiene respaldo en Data center con los mismos discos de respaldo</w:t>
+      </w:r>
+    </w:p>
+    <w:p>
+      <w:pPr>
+        <w:tabs>
+          <w:tab w:val="left" w:pos="5325"/>
+        </w:tabs>
+        <w:spacing w:after="0"/>
+        <w:jc w:val="both"/>
+        <w:rPr>
+          <w:rFonts w:ascii="Times New Roman" w:hAnsi="Times New Roman" w:cs="Times New Roman"/>
+          <w:lang w:eastAsia="es-UY"/>
+        </w:rPr>
+      </w:pPr>
+    </w:p>
+    <w:p>
+      <w:pPr>
+        <w:tabs>
+          <w:tab w:val="left" w:pos="5325"/>
+        </w:tabs>
+        <w:spacing w:after="0"/>
+        <w:jc w:val="both"/>
+        <w:rPr>
+          <w:rFonts w:ascii="Times New Roman" w:hAnsi="Times New Roman" w:cs="Times New Roman"/>
+          <w:lang w:eastAsia="es-UY"/>
+        </w:rPr>
+      </w:pPr>
+      <w:r>
+        <w:rPr>
+          <w:rFonts w:ascii="Times New Roman" w:hAnsi="Times New Roman" w:cs="Times New Roman"/>
+          <w:lang w:eastAsia="es-UY"/>
+        </w:rPr>
+        <w:t>Se planteo el usar un documento aparte, con especificaciones(justificaciones) respecto al MER.</w:t>
+      </w:r>
+    </w:p>
+    <w:p>
+      <w:pPr>
+        <w:tabs>
+          <w:tab w:val="left" w:pos="5325"/>
+        </w:tabs>
+        <w:spacing w:after="0"/>
+        <w:jc w:val="both"/>
+        <w:rPr>
+          <w:rFonts w:ascii="Times New Roman" w:hAnsi="Times New Roman" w:cs="Times New Roman"/>
+          <w:lang w:eastAsia="es-UY"/>
+        </w:rPr>
+      </w:pPr>
+    </w:p>
+    <w:p>
+      <w:pPr>
+        <w:tabs>
+          <w:tab w:val="left" w:pos="5325"/>
+        </w:tabs>
+        <w:spacing w:after="0"/>
+        <w:jc w:val="both"/>
+        <w:rPr>
+          <w:rFonts w:ascii="Times New Roman" w:hAnsi="Times New Roman" w:cs="Times New Roman"/>
+          <w:lang w:eastAsia="es-UY"/>
+        </w:rPr>
+      </w:pPr>
+      <w:r>
+        <w:rPr>
+          <w:rFonts w:ascii="Times New Roman" w:hAnsi="Times New Roman" w:cs="Times New Roman"/>
+          <w:lang w:eastAsia="es-UY"/>
+        </w:rPr>
+        <w:t>Se discutieron el contenido del documento que va a hablar sobre FODA(ADA) de nuestro proyecto.</w:t>
+      </w:r>
+    </w:p>
+    <w:p>
+      <w:pPr>
+        <w:tabs>
+          <w:tab w:val="left" w:pos="5325"/>
+        </w:tabs>
+        <w:spacing w:after="0"/>
+        <w:jc w:val="both"/>
+        <w:rPr>
+          <w:rFonts w:ascii="Times New Roman" w:hAnsi="Times New Roman" w:cs="Times New Roman"/>
+          <w:lang w:eastAsia="es-UY"/>
+        </w:rPr>
+      </w:pPr>
+    </w:p>
+    <w:p>
+      <w:pPr>
+        <w:tabs>
+          <w:tab w:val="left" w:pos="5325"/>
+        </w:tabs>
+        <w:spacing w:after="0"/>
+        <w:jc w:val="both"/>
+        <w:rPr>
+          <w:rFonts w:ascii="Times New Roman" w:hAnsi="Times New Roman" w:cs="Times New Roman"/>
+          <w:lang w:eastAsia="es-UY"/>
+        </w:rPr>
+      </w:pPr>
+      <w:r>
+        <w:rPr>
+          <w:rFonts w:ascii="Times New Roman" w:hAnsi="Times New Roman" w:cs="Times New Roman"/>
+          <w:lang w:eastAsia="es-UY"/>
+        </w:rPr>
+        <w:t xml:space="preserve">También se discutieron posibles casos de contingencia y como se podrían aplicar en caso de que eso suceda. </w:t>
+      </w:r>
+    </w:p>
+    <w:p>
+      <w:pPr>
+        <w:tabs>
+          <w:tab w:val="left" w:pos="5325"/>
+        </w:tabs>
+        <w:spacing w:after="0"/>
+        <w:jc w:val="both"/>
+        <w:rPr>
+          <w:rFonts w:ascii="Times New Roman" w:hAnsi="Times New Roman" w:cs="Times New Roman"/>
+          <w:lang w:eastAsia="es-UY"/>
+        </w:rPr>
+      </w:pPr>
     </w:p>
     <w:p>
       <w:pPr>
@@ -1683,7 +1852,14 @@
           <w:rFonts w:ascii="Times New Roman" w:hAnsi="Times New Roman" w:cs="Times New Roman"/>
           <w:lang w:eastAsia="es-UY"/>
         </w:rPr>
-        <w:t>Corregir manual, disco 600 a 12 economico</w:t>
+        <w:t xml:space="preserve">Corregir manual, disco 600 a 12 </w:t>
+      </w:r>
+      <w:r>
+        <w:rPr>
+          <w:rFonts w:ascii="Times New Roman" w:hAnsi="Times New Roman" w:cs="Times New Roman"/>
+          <w:lang w:eastAsia="es-UY"/>
+        </w:rPr>
+        <w:t>económico (Couto)</w:t>
       </w:r>
     </w:p>
     <w:p>
@@ -1709,6 +1885,13 @@
         </w:rPr>
         <w:t>Consultas priorizadas: fin de semana</w:t>
       </w:r>
+      <w:r>
+        <w:rPr>
+          <w:rFonts w:ascii="Times New Roman" w:hAnsi="Times New Roman" w:cs="Times New Roman"/>
+          <w:lang w:eastAsia="es-UY"/>
+        </w:rPr>
+        <w:t xml:space="preserve"> (Salvador)</w:t>
+      </w:r>
     </w:p>
     <w:p>
       <w:pPr>
@@ -1726,6 +1909,13 @@
           <w:lang w:eastAsia="es-UY"/>
         </w:rPr>
       </w:pPr>
+      <w:r>
+        <w:rPr>
+          <w:rFonts w:ascii="Times New Roman" w:hAnsi="Times New Roman" w:cs="Times New Roman"/>
+          <w:lang w:eastAsia="es-UY"/>
+        </w:rPr>
+        <w:t>Análisis FODA (Tomás)</w:t>
+      </w:r>
     </w:p>
     <w:p>
       <w:pPr>
@@ -1743,6 +1933,39 @@
           <w:lang w:eastAsia="es-UY"/>
         </w:rPr>
       </w:pPr>
+      <w:r>
+        <w:rPr>
+          <w:rFonts w:ascii="Times New Roman" w:hAnsi="Times New Roman" w:cs="Times New Roman"/>
+          <w:lang w:eastAsia="es-UY"/>
+        </w:rPr>
+        <w:t>Diccionario (Tomas)</w:t>
+      </w:r>
+    </w:p>
+    <w:p>
+      <w:pPr>
+        <w:pStyle w:val="Prrafodelista"/>
+        <w:numPr>
+          <w:ilvl w:val="1"/>
+          <w:numId w:val="3"/>
+        </w:numPr>
+        <w:tabs>
+          <w:tab w:val="left" w:pos="5325"/>
+        </w:tabs>
+        <w:jc w:val="both"/>
+        <w:rPr>
+          <w:rFonts w:ascii="Times New Roman" w:hAnsi="Times New Roman" w:cs="Times New Roman"/>
+          <w:lang w:eastAsia="es-UY"/>
+        </w:rPr>
+      </w:pPr>
+      <w:r>
+        <w:rPr>
+          <w:rFonts w:ascii="Times New Roman" w:hAnsi="Times New Roman" w:cs="Times New Roman"/>
+          <w:lang w:eastAsia="es-UY"/>
+        </w:rPr>
+        <w:t>Programas (Daniel)</w:t>
+      </w:r>
+      <w:bookmarkStart w:id="0" w:name="_GoBack"/>
+      <w:bookmarkEnd w:id="0"/>
     </w:p>
     <w:p>
       <w:pPr>
@@ -1843,14 +2066,7 @@
           <w:rFonts w:ascii="Times New Roman" w:hAnsi="Times New Roman" w:cs="Times New Roman"/>
           <w:lang w:eastAsia="es-UY"/>
         </w:rPr>
-        <w:t>2</w:t>
-      </w:r>
-      <w:r>
-        <w:rPr>
-          <w:rFonts w:ascii="Times New Roman" w:hAnsi="Times New Roman" w:cs="Times New Roman"/>
-          <w:lang w:eastAsia="es-UY"/>
-        </w:rPr>
-        <w:t>6</w:t>
+        <w:t>9</w:t>
       </w:r>
       <w:r>
         <w:rPr>
@@ -1864,21 +2080,7 @@
           <w:rFonts w:ascii="Times New Roman" w:hAnsi="Times New Roman" w:cs="Times New Roman"/>
           <w:lang w:eastAsia="es-UY"/>
         </w:rPr>
-        <w:t>ju</w:t>
-      </w:r>
-      <w:r>
-        <w:rPr>
-          <w:rFonts w:ascii="Times New Roman" w:hAnsi="Times New Roman" w:cs="Times New Roman"/>
-          <w:lang w:eastAsia="es-UY"/>
-        </w:rPr>
-        <w:t>l</w:t>
-      </w:r>
-      <w:r>
-        <w:rPr>
-          <w:rFonts w:ascii="Times New Roman" w:hAnsi="Times New Roman" w:cs="Times New Roman"/>
-          <w:lang w:eastAsia="es-UY"/>
-        </w:rPr>
-        <w:t>io</w:t>
+        <w:t>agosto</w:t>
       </w:r>
       <w:r>
         <w:rPr>
@@ -1893,7 +2095,14 @@
           <w:rFonts w:ascii="Times New Roman" w:hAnsi="Times New Roman" w:cs="Times New Roman"/>
           <w:lang w:eastAsia="es-UY"/>
         </w:rPr>
-        <w:t>30</w:t>
+        <w:t>0</w:t>
+      </w:r>
+      <w:r>
+        <w:rPr>
+          <w:rFonts w:ascii="Times New Roman" w:hAnsi="Times New Roman" w:cs="Times New Roman"/>
+          <w:lang w:eastAsia="es-UY"/>
+        </w:rPr>
+        <w:t>0</w:t>
       </w:r>
       <w:r>
         <w:rPr>
@@ -1962,6 +2171,7 @@
           <w:szCs w:val="40"/>
           <w:lang w:eastAsia="es-UY"/>
         </w:rPr>
+        <w:lastRenderedPageBreak/>
         <w:t>Observaciones</w:t>
       </w:r>
     </w:p>
@@ -1977,11 +2187,7 @@
           <w:lang w:eastAsia="es-UY"/>
         </w:rPr>
       </w:pPr>
-    </w:p>
-    <w:p>
-      <w:pPr>
-        <w:spacing w:line="240" w:lineRule="auto"/>
-        <w:ind w:left="360"/>
+      <w:r>
         <w:rPr>
           <w:rFonts w:ascii="Times New Roman" w:hAnsi="Times New Roman" w:cs="Times New Roman"/>
           <w:bCs/>
@@ -1989,56 +2195,8 @@
           <w:szCs w:val="28"/>
           <w:lang w:eastAsia="es-UY"/>
         </w:rPr>
-      </w:pPr>
-      <w:r>
-        <w:rPr>
-          <w:rFonts w:ascii="Times New Roman" w:hAnsi="Times New Roman" w:cs="Times New Roman"/>
-          <w:bCs/>
-          <w:sz w:val="28"/>
-          <w:szCs w:val="28"/>
-          <w:lang w:eastAsia="es-UY"/>
-        </w:rPr>
-        <w:t>Primeramente, se decidió que Daniel Padrón se iba a dedicar a programación y Salvador Pardiñas Sistemas operativos, se verán mas cambios próximamente</w:t>
-      </w:r>
-    </w:p>
-    <w:p>
-      <w:pPr>
-        <w:spacing w:line="240" w:lineRule="auto"/>
-        <w:ind w:left="360"/>
-        <w:rPr>
-          <w:rFonts w:ascii="Times New Roman" w:hAnsi="Times New Roman" w:cs="Times New Roman"/>
-          <w:bCs/>
-          <w:sz w:val="28"/>
-          <w:szCs w:val="28"/>
-          <w:lang w:eastAsia="es-UY"/>
-        </w:rPr>
-      </w:pPr>
-    </w:p>
-    <w:p>
-      <w:pPr>
-        <w:spacing w:line="240" w:lineRule="auto"/>
-        <w:ind w:left="360"/>
-        <w:rPr>
-          <w:rFonts w:ascii="Times New Roman" w:hAnsi="Times New Roman" w:cs="Times New Roman"/>
-          <w:b/>
-          <w:sz w:val="40"/>
-          <w:szCs w:val="40"/>
-          <w:lang w:eastAsia="es-UY"/>
-        </w:rPr>
-      </w:pPr>
-    </w:p>
-    <w:p>
-      <w:pPr>
-        <w:spacing w:line="240" w:lineRule="auto"/>
-        <w:ind w:left="360"/>
-        <w:rPr>
-          <w:rFonts w:ascii="Times New Roman" w:hAnsi="Times New Roman" w:cs="Times New Roman"/>
-          <w:b/>
-          <w:sz w:val="40"/>
-          <w:szCs w:val="40"/>
-          <w:lang w:eastAsia="es-UY"/>
-        </w:rPr>
-      </w:pPr>
+        <w:t>No se hablaron temas fuera de la planificación</w:t>
+      </w:r>
     </w:p>
     <w:p>
       <w:pPr>
@@ -3282,6 +3440,92 @@
     </w:lvl>
   </w:abstractNum>
   <w:abstractNum w:abstractNumId="3" w15:restartNumberingAfterBreak="0">
+    <w:nsid w:val="25B008BD"/>
+    <w:multiLevelType w:val="hybridMultilevel"/>
+    <w:tmpl w:val="CFBAAFE4"/>
+    <w:lvl w:ilvl="0" w:tplc="0C0A000F">
+      <w:start w:val="1"/>
+      <w:numFmt w:val="decimal"/>
+      <w:lvlText w:val="%1."/>
+      <w:lvlJc w:val="left"/>
+      <w:pPr>
+        <w:ind w:left="720" w:hanging="360"/>
+      </w:pPr>
+    </w:lvl>
+    <w:lvl w:ilvl="1" w:tplc="0C0A0019" w:tentative="1">
+      <w:start w:val="1"/>
+      <w:numFmt w:val="lowerLetter"/>
+      <w:lvlText w:val="%2."/>
+      <w:lvlJc w:val="left"/>
+      <w:pPr>
+        <w:ind w:left="1440" w:hanging="360"/>
+      </w:pPr>
+    </w:lvl>
+    <w:lvl w:ilvl="2" w:tplc="0C0A001B" w:tentative="1">
+      <w:start w:val="1"/>
+      <w:numFmt w:val="lowerRoman"/>
+      <w:lvlText w:val="%3."/>
+      <w:lvlJc w:val="right"/>
+      <w:pPr>
+        <w:ind w:left="2160" w:hanging="180"/>
+      </w:pPr>
+    </w:lvl>
+    <w:lvl w:ilvl="3" w:tplc="0C0A000F" w:tentative="1">
+      <w:start w:val="1"/>
+      <w:numFmt w:val="decimal"/>
+      <w:lvlText w:val="%4."/>
+      <w:lvlJc w:val="left"/>
+      <w:pPr>
+        <w:ind w:left="2880" w:hanging="360"/>
+      </w:pPr>
+    </w:lvl>
+    <w:lvl w:ilvl="4" w:tplc="0C0A0019" w:tentative="1">
+      <w:start w:val="1"/>
+      <w:numFmt w:val="lowerLetter"/>
+      <w:lvlText w:val="%5."/>
+      <w:lvlJc w:val="left"/>
+      <w:pPr>
+        <w:ind w:left="3600" w:hanging="360"/>
+      </w:pPr>
+    </w:lvl>
+    <w:lvl w:ilvl="5" w:tplc="0C0A001B" w:tentative="1">
+      <w:start w:val="1"/>
+      <w:numFmt w:val="lowerRoman"/>
+      <w:lvlText w:val="%6."/>
+      <w:lvlJc w:val="right"/>
+      <w:pPr>
+        <w:ind w:left="4320" w:hanging="180"/>
+      </w:pPr>
+    </w:lvl>
+    <w:lvl w:ilvl="6" w:tplc="0C0A000F" w:tentative="1">
+      <w:start w:val="1"/>
+      <w:numFmt w:val="decimal"/>
+      <w:lvlText w:val="%7."/>
+      <w:lvlJc w:val="left"/>
+      <w:pPr>
+        <w:ind w:left="5040" w:hanging="360"/>
+      </w:pPr>
+    </w:lvl>
+    <w:lvl w:ilvl="7" w:tplc="0C0A0019" w:tentative="1">
+      <w:start w:val="1"/>
+      <w:numFmt w:val="lowerLetter"/>
+      <w:lvlText w:val="%8."/>
+      <w:lvlJc w:val="left"/>
+      <w:pPr>
+        <w:ind w:left="5760" w:hanging="360"/>
+      </w:pPr>
+    </w:lvl>
+    <w:lvl w:ilvl="8" w:tplc="0C0A001B" w:tentative="1">
+      <w:start w:val="1"/>
+      <w:numFmt w:val="lowerRoman"/>
+      <w:lvlText w:val="%9."/>
+      <w:lvlJc w:val="right"/>
+      <w:pPr>
+        <w:ind w:left="6480" w:hanging="180"/>
+      </w:pPr>
+    </w:lvl>
+  </w:abstractNum>
+  <w:abstractNum w:abstractNumId="4" w15:restartNumberingAfterBreak="0">
     <w:nsid w:val="2A8B5455"/>
     <w:multiLevelType w:val="hybridMultilevel"/>
     <w:tmpl w:val="F4C497CE"/>
@@ -3367,7 +3611,7 @@
       </w:pPr>
     </w:lvl>
   </w:abstractNum>
-  <w:abstractNum w:abstractNumId="4" w15:restartNumberingAfterBreak="0">
+  <w:abstractNum w:abstractNumId="5" w15:restartNumberingAfterBreak="0">
     <w:nsid w:val="46FC6D56"/>
     <w:multiLevelType w:val="hybridMultilevel"/>
     <w:tmpl w:val="76C49CDC"/>
@@ -3480,7 +3724,7 @@
       </w:rPr>
     </w:lvl>
   </w:abstractNum>
-  <w:abstractNum w:abstractNumId="5" w15:restartNumberingAfterBreak="0">
+  <w:abstractNum w:abstractNumId="6" w15:restartNumberingAfterBreak="0">
     <w:nsid w:val="4E9D3039"/>
     <w:multiLevelType w:val="hybridMultilevel"/>
     <w:tmpl w:val="71F646C8"/>
@@ -3593,7 +3837,7 @@
       </w:rPr>
     </w:lvl>
   </w:abstractNum>
-  <w:abstractNum w:abstractNumId="6" w15:restartNumberingAfterBreak="0">
+  <w:abstractNum w:abstractNumId="7" w15:restartNumberingAfterBreak="0">
     <w:nsid w:val="582B43A2"/>
     <w:multiLevelType w:val="hybridMultilevel"/>
     <w:tmpl w:val="E6D2C3A2"/>
@@ -3706,7 +3950,7 @@
       </w:rPr>
     </w:lvl>
   </w:abstractNum>
-  <w:abstractNum w:abstractNumId="7" w15:restartNumberingAfterBreak="0">
+  <w:abstractNum w:abstractNumId="8" w15:restartNumberingAfterBreak="0">
     <w:nsid w:val="75394C0F"/>
     <w:multiLevelType w:val="hybridMultilevel"/>
     <w:tmpl w:val="5A62BDE6"/>
@@ -3829,19 +4073,22 @@
     <w:abstractNumId w:val="1"/>
   </w:num>
   <w:num w:numId="4">
+    <w:abstractNumId w:val="6"/>
+  </w:num>
+  <w:num w:numId="5">
+    <w:abstractNumId w:val="7"/>
+  </w:num>
+  <w:num w:numId="6">
+    <w:abstractNumId w:val="4"/>
+  </w:num>
+  <w:num w:numId="7">
     <w:abstractNumId w:val="5"/>
   </w:num>
-  <w:num w:numId="5">
-    <w:abstractNumId w:val="6"/>
+  <w:num w:numId="8">
+    <w:abstractNumId w:val="8"/>
   </w:num>
-  <w:num w:numId="6">
+  <w:num w:numId="9">
     <w:abstractNumId w:val="3"/>
-  </w:num>
-  <w:num w:numId="7">
-    <w:abstractNumId w:val="4"/>
-  </w:num>
-  <w:num w:numId="8">
-    <w:abstractNumId w:val="7"/>
   </w:num>
 </w:numbering>
 </file>
@@ -4531,6 +4778,13 @@
     <w:pitch w:val="variable"/>
     <w:sig w:usb0="E1002EFF" w:usb1="C000605B" w:usb2="00000029" w:usb3="00000000" w:csb0="000101FF" w:csb1="00000000"/>
   </w:font>
+  <w:font w:name="Open Sans">
+    <w:altName w:val="Segoe UI"/>
+    <w:charset w:val="00"/>
+    <w:family w:val="swiss"/>
+    <w:pitch w:val="variable"/>
+    <w:sig w:usb0="E00002EF" w:usb1="4000205B" w:usb2="00000028" w:usb3="00000000" w:csb0="0000019F" w:csb1="00000000"/>
+  </w:font>
   <w:font w:name="Calibri Light">
     <w:panose1 w:val="020F0302020204030204"/>
     <w:charset w:val="00"/>
@@ -4557,6 +4811,7 @@
   </w:compat>
   <w:rsids>
     <w:rsidRoot w:val="00C43E91"/>
+    <w:rsid w:val="00041744"/>
     <w:rsid w:val="0022482C"/>
     <w:rsid w:val="00230C59"/>
     <w:rsid w:val="002F7A65"/>

</xml_diff>